<commit_message>
BashSoft Part 4 - DONE
</commit_message>
<xml_diff>
--- a/BashSoft/BashSoft-FirstWeek/01. CSharp-Advanced-Stacks-And-Queues-Lab.docx
+++ b/BashSoft/BashSoft-FirstWeek/01. CSharp-Advanced-Stacks-And-Queues-Lab.docx
@@ -1,20 +1,23 @@
 
 <file path=word/document.xml><?xml version="1.0" encoding="utf-8"?>
-<w:document xmlns:wpc="http://schemas.microsoft.com/office/word/2010/wordprocessingCanvas" xmlns:cx="http://schemas.microsoft.com/office/drawing/2014/chartex" xmlns:cx1="http://schemas.microsoft.com/office/drawing/2015/9/8/chartex" xmlns:cx2="http://schemas.microsoft.com/office/drawing/2015/10/21/chartex" xmlns:mc="http://schemas.openxmlformats.org/markup-compatibility/2006" xmlns:o="urn:schemas-microsoft-com:office:office" xmlns:r="http://schemas.openxmlformats.org/officeDocument/2006/relationships" xmlns:m="http://schemas.openxmlformats.org/officeDocument/2006/math" xmlns:v="urn:schemas-microsoft-com:vml" xmlns:wp14="http://schemas.microsoft.com/office/word/2010/wordprocessingDrawing" xmlns:wp="http://schemas.openxmlformats.org/drawingml/2006/wordprocessingDrawing" xmlns:w10="urn:schemas-microsoft-com:office:word" xmlns:w="http://schemas.openxmlformats.org/wordprocessingml/2006/main" xmlns:w14="http://schemas.microsoft.com/office/word/2010/wordml" xmlns:w15="http://schemas.microsoft.com/office/word/2012/wordml" xmlns:w16se="http://schemas.microsoft.com/office/word/2015/wordml/symex" xmlns:wpg="http://schemas.microsoft.com/office/word/2010/wordprocessingGroup" xmlns:wpi="http://schemas.microsoft.com/office/word/2010/wordprocessingInk" xmlns:wne="http://schemas.microsoft.com/office/word/2006/wordml" xmlns:wps="http://schemas.microsoft.com/office/word/2010/wordprocessingShape" mc:Ignorable="w14 w15 w16se wp14">
+<w:document xmlns:wpc="http://schemas.microsoft.com/office/word/2010/wordprocessingCanvas" xmlns:cx="http://schemas.microsoft.com/office/drawing/2014/chartex" xmlns:mc="http://schemas.openxmlformats.org/markup-compatibility/2006" xmlns:o="urn:schemas-microsoft-com:office:office" xmlns:r="http://schemas.openxmlformats.org/officeDocument/2006/relationships" xmlns:m="http://schemas.openxmlformats.org/officeDocument/2006/math" xmlns:v="urn:schemas-microsoft-com:vml" xmlns:wp14="http://schemas.microsoft.com/office/word/2010/wordprocessingDrawing" xmlns:wp="http://schemas.openxmlformats.org/drawingml/2006/wordprocessingDrawing" xmlns:w10="urn:schemas-microsoft-com:office:word" xmlns:w="http://schemas.openxmlformats.org/wordprocessingml/2006/main" xmlns:w14="http://schemas.microsoft.com/office/word/2010/wordml" xmlns:w15="http://schemas.microsoft.com/office/word/2012/wordml" xmlns:w16se="http://schemas.microsoft.com/office/word/2015/wordml/symex" xmlns:wpg="http://schemas.microsoft.com/office/word/2010/wordprocessingGroup" xmlns:wpi="http://schemas.microsoft.com/office/word/2010/wordprocessingInk" xmlns:wne="http://schemas.microsoft.com/office/word/2006/wordml" xmlns:wps="http://schemas.microsoft.com/office/word/2010/wordprocessingShape" mc:Ignorable="w14 w15 w16se wp14">
   <w:body>
     <w:p>
       <w:pPr>
-        <w:pStyle w:val="Heading1"/>
-      </w:pPr>
-      <w:bookmarkStart w:id="0" w:name="_GoBack"/>
-      <w:bookmarkEnd w:id="0"/>
-      <w:r>
-        <w:t>BashSoft piece: Stacks and Queues</w:t>
+        <w:pStyle w:val="1"/>
+      </w:pPr>
+      <w:proofErr w:type="spellStart"/>
+      <w:r>
+        <w:t>BashSoft</w:t>
+      </w:r>
+      <w:proofErr w:type="spellEnd"/>
+      <w:r>
+        <w:t xml:space="preserve"> piece: Stacks and Queues</w:t>
       </w:r>
     </w:p>
     <w:p>
       <w:pPr>
-        <w:pStyle w:val="Heading1"/>
+        <w:pStyle w:val="1"/>
       </w:pPr>
       <w:r>
         <w:t>Part I: Creating the base functionality needed</w:t>
@@ -22,7 +25,7 @@
     </w:p>
     <w:p>
       <w:pPr>
-        <w:pStyle w:val="Heading2"/>
+        <w:pStyle w:val="2"/>
         <w:numPr>
           <w:ilvl w:val="0"/>
           <w:numId w:val="14"/>
@@ -60,12 +63,14 @@
       <w:r>
         <w:t xml:space="preserve"> called </w:t>
       </w:r>
+      <w:proofErr w:type="spellStart"/>
       <w:r>
         <w:rPr>
           <w:b/>
         </w:rPr>
         <w:t>BashSoft</w:t>
       </w:r>
+      <w:proofErr w:type="spellEnd"/>
       <w:r>
         <w:t xml:space="preserve">, which we will extend until the end of the course so you might want to </w:t>
       </w:r>
@@ -123,11 +128,19 @@
       <w:r>
         <w:t xml:space="preserve">it. You can call the class with the </w:t>
       </w:r>
-      <w:r>
-        <w:rPr>
-          <w:b/>
-        </w:rPr>
-        <w:t>Main()</w:t>
+      <w:proofErr w:type="gramStart"/>
+      <w:r>
+        <w:rPr>
+          <w:b/>
+        </w:rPr>
+        <w:t>Main(</w:t>
+      </w:r>
+      <w:proofErr w:type="gramEnd"/>
+      <w:r>
+        <w:rPr>
+          <w:b/>
+        </w:rPr>
+        <w:t>)</w:t>
       </w:r>
       <w:r>
         <w:t xml:space="preserve"> method, </w:t>
@@ -204,12 +217,14 @@
       <w:r>
         <w:t xml:space="preserve">Once you have created the project, you have to add a class that we will call </w:t>
       </w:r>
+      <w:proofErr w:type="spellStart"/>
       <w:r>
         <w:rPr>
           <w:b/>
         </w:rPr>
         <w:t>IOManager</w:t>
       </w:r>
+      <w:proofErr w:type="spellEnd"/>
       <w:r>
         <w:t xml:space="preserve"> and it will give us the functionality for traversing the folders and other behaviors. </w:t>
       </w:r>
@@ -289,12 +304,14 @@
       <w:r>
         <w:t>In the next menu you have to choose to create a new class with the name “</w:t>
       </w:r>
+      <w:proofErr w:type="spellStart"/>
       <w:r>
         <w:rPr>
           <w:b/>
         </w:rPr>
         <w:t>IOManager</w:t>
       </w:r>
+      <w:proofErr w:type="spellEnd"/>
       <w:r>
         <w:t>”</w:t>
       </w:r>
@@ -550,14 +567,21 @@
       <w:r>
         <w:t xml:space="preserve">, </w:t>
       </w:r>
+      <w:proofErr w:type="spellStart"/>
+      <w:proofErr w:type="gramStart"/>
       <w:r>
         <w:rPr>
           <w:b/>
         </w:rPr>
         <w:t>StringBuilder</w:t>
       </w:r>
-      <w:r>
-        <w:t>”  for which we have to say “</w:t>
+      <w:proofErr w:type="spellEnd"/>
+      <w:r>
+        <w:t>”  for</w:t>
+      </w:r>
+      <w:proofErr w:type="gramEnd"/>
+      <w:r>
+        <w:t xml:space="preserve"> which we have to say “</w:t>
       </w:r>
       <w:r>
         <w:rPr>
@@ -619,11 +643,19 @@
       <w:r>
         <w:t xml:space="preserve">”, instead we just use </w:t>
       </w:r>
-      <w:r>
-        <w:rPr>
-          <w:b/>
-        </w:rPr>
-        <w:t>Math.Sqrt().</w:t>
+      <w:proofErr w:type="spellStart"/>
+      <w:r>
+        <w:rPr>
+          <w:b/>
+        </w:rPr>
+        <w:t>Math.Sqrt</w:t>
+      </w:r>
+      <w:proofErr w:type="spellEnd"/>
+      <w:r>
+        <w:rPr>
+          <w:b/>
+        </w:rPr>
+        <w:t>().</w:t>
       </w:r>
       <w:r>
         <w:t xml:space="preserve"> </w:t>
@@ -683,7 +715,7 @@
     </w:p>
     <w:p>
       <w:pPr>
-        <w:pStyle w:val="Heading2"/>
+        <w:pStyle w:val="2"/>
         <w:numPr>
           <w:ilvl w:val="0"/>
           <w:numId w:val="14"/>
@@ -739,7 +771,7 @@
       <w:hyperlink r:id="rId12" w:history="1">
         <w:r>
           <w:rPr>
-            <w:rStyle w:val="Hyperlink"/>
+            <w:rStyle w:val="a9"/>
             <w:b/>
           </w:rPr>
           <w:t>Design Patterns</w:t>
@@ -807,21 +839,25 @@
       <w:r>
         <w:t xml:space="preserve">Our new class can be called </w:t>
       </w:r>
+      <w:proofErr w:type="spellStart"/>
       <w:r>
         <w:rPr>
           <w:b/>
         </w:rPr>
         <w:t>OutputWriter</w:t>
       </w:r>
+      <w:proofErr w:type="spellEnd"/>
       <w:r>
         <w:t xml:space="preserve"> and you should make it following the steps above as described for the </w:t>
       </w:r>
+      <w:proofErr w:type="spellStart"/>
       <w:r>
         <w:rPr>
           <w:b/>
         </w:rPr>
         <w:t>IOManager</w:t>
       </w:r>
+      <w:proofErr w:type="spellEnd"/>
       <w:r>
         <w:t xml:space="preserve">. The </w:t>
       </w:r>
@@ -916,7 +952,7 @@
     </w:p>
     <w:p>
       <w:pPr>
-        <w:pStyle w:val="ListParagraph"/>
+        <w:pStyle w:val="ac"/>
         <w:numPr>
           <w:ilvl w:val="0"/>
           <w:numId w:val="20"/>
@@ -938,7 +974,7 @@
     </w:p>
     <w:p>
       <w:pPr>
-        <w:pStyle w:val="ListParagraph"/>
+        <w:pStyle w:val="ac"/>
         <w:numPr>
           <w:ilvl w:val="0"/>
           <w:numId w:val="20"/>
@@ -963,7 +999,7 @@
     </w:p>
     <w:p>
       <w:pPr>
-        <w:pStyle w:val="ListParagraph"/>
+        <w:pStyle w:val="ac"/>
         <w:numPr>
           <w:ilvl w:val="0"/>
           <w:numId w:val="20"/>
@@ -985,7 +1021,7 @@
     </w:p>
     <w:p>
       <w:pPr>
-        <w:pStyle w:val="ListParagraph"/>
+        <w:pStyle w:val="ac"/>
         <w:numPr>
           <w:ilvl w:val="0"/>
           <w:numId w:val="20"/>
@@ -1177,10 +1213,21 @@
         <w:rPr>
           <w:b/>
         </w:rPr>
-        <w:t>foreground color</w:t>
-      </w:r>
-      <w:r>
-        <w:t xml:space="preserve">(font color), </w:t>
+        <w:t xml:space="preserve">foreground </w:t>
+      </w:r>
+      <w:proofErr w:type="gramStart"/>
+      <w:r>
+        <w:rPr>
+          <w:b/>
+        </w:rPr>
+        <w:t>color</w:t>
+      </w:r>
+      <w:r>
+        <w:t>(</w:t>
+      </w:r>
+      <w:proofErr w:type="gramEnd"/>
+      <w:r>
+        <w:t xml:space="preserve">font color), </w:t>
       </w:r>
       <w:r>
         <w:rPr>
@@ -1195,8 +1242,16 @@
         <w:rPr>
           <w:b/>
         </w:rPr>
-        <w:t>change the foreground color to red</w:t>
-      </w:r>
+        <w:t xml:space="preserve">change the foreground color to </w:t>
+      </w:r>
+      <w:proofErr w:type="spellStart"/>
+      <w:r>
+        <w:rPr>
+          <w:b/>
+        </w:rPr>
+        <w:t>red</w:t>
+      </w:r>
+      <w:proofErr w:type="spellEnd"/>
       <w:r>
         <w:t xml:space="preserve">, </w:t>
       </w:r>
@@ -1380,11 +1435,19 @@
       <w:r>
         <w:t xml:space="preserve">, and not everywhere where we’ve written </w:t>
       </w:r>
-      <w:r>
-        <w:rPr>
-          <w:b/>
-        </w:rPr>
-        <w:t>Console.WriteLine()</w:t>
+      <w:proofErr w:type="spellStart"/>
+      <w:r>
+        <w:rPr>
+          <w:b/>
+        </w:rPr>
+        <w:t>Console.WriteLine</w:t>
+      </w:r>
+      <w:proofErr w:type="spellEnd"/>
+      <w:r>
+        <w:rPr>
+          <w:b/>
+        </w:rPr>
+        <w:t>()</w:t>
       </w:r>
       <w:r>
         <w:t>.</w:t>
@@ -1392,10 +1455,16 @@
     </w:p>
     <w:p>
       <w:pPr>
-        <w:pStyle w:val="Heading1"/>
-      </w:pPr>
-      <w:r>
-        <w:t>Part II:  Implementing the traversal alorith</w:t>
+        <w:pStyle w:val="1"/>
+      </w:pPr>
+      <w:r>
+        <w:t>Part II:  Implementing the traversal al</w:t>
+      </w:r>
+      <w:r>
+        <w:t>g</w:t>
+      </w:r>
+      <w:r>
+        <w:t>orith</w:t>
       </w:r>
       <w:r>
         <w:t>m</w:t>
@@ -1403,7 +1472,7 @@
     </w:p>
     <w:p>
       <w:pPr>
-        <w:pStyle w:val="Heading2"/>
+        <w:pStyle w:val="2"/>
         <w:numPr>
           <w:ilvl w:val="0"/>
           <w:numId w:val="14"/>
@@ -1433,7 +1502,12 @@
         <w:t>traverse folders</w:t>
       </w:r>
       <w:r>
-        <w:t xml:space="preserve"> in order to be able to do all kinds of operations with files that are stored on the hard drive. This is our first small step into the big picture. </w:t>
+        <w:t xml:space="preserve"> in order to be able to do all kinds of operations with files that are stored on the hard drive. This is</w:t>
+      </w:r>
+      <w:bookmarkStart w:id="0" w:name="_GoBack"/>
+      <w:bookmarkEnd w:id="0"/>
+      <w:r>
+        <w:t xml:space="preserve"> our first small step into the big picture. </w:t>
       </w:r>
     </w:p>
     <w:p>
@@ -1516,6 +1590,7 @@
       <w:r>
         <w:t xml:space="preserve">Shortly we will create a method </w:t>
       </w:r>
+      <w:proofErr w:type="spellStart"/>
       <w:r>
         <w:rPr>
           <w:b/>
@@ -1526,7 +1601,14 @@
         <w:rPr>
           <w:b/>
         </w:rPr>
-        <w:t>averseFolder (</w:t>
+        <w:t>averseFolder</w:t>
+      </w:r>
+      <w:proofErr w:type="spellEnd"/>
+      <w:r>
+        <w:rPr>
+          <w:b/>
+        </w:rPr>
+        <w:t xml:space="preserve"> (</w:t>
       </w:r>
       <w:r>
         <w:rPr>
@@ -1546,12 +1628,14 @@
       <w:r>
         <w:t xml:space="preserve"> it </w:t>
       </w:r>
+      <w:proofErr w:type="spellStart"/>
       <w:r>
         <w:rPr>
           <w:b/>
         </w:rPr>
         <w:t>enqueues</w:t>
       </w:r>
+      <w:proofErr w:type="spellEnd"/>
       <w:r>
         <w:t xml:space="preserve"> the </w:t>
       </w:r>
@@ -1573,12 +1657,14 @@
       <w:r>
         <w:t xml:space="preserve"> in the method signature. After that it </w:t>
       </w:r>
+      <w:proofErr w:type="spellStart"/>
       <w:r>
         <w:rPr>
           <w:b/>
         </w:rPr>
         <w:t>dequeues</w:t>
       </w:r>
+      <w:proofErr w:type="spellEnd"/>
       <w:r>
         <w:t xml:space="preserve"> </w:t>
       </w:r>
@@ -1649,12 +1735,14 @@
       <w:r>
         <w:t xml:space="preserve">e time </w:t>
       </w:r>
+      <w:proofErr w:type="spellStart"/>
       <w:r>
         <w:rPr>
           <w:b/>
         </w:rPr>
         <w:t>enqueues</w:t>
       </w:r>
+      <w:proofErr w:type="spellEnd"/>
       <w:r>
         <w:t xml:space="preserve"> </w:t>
       </w:r>
@@ -1701,12 +1789,14 @@
       <w:r>
         <w:t xml:space="preserve"> the static class </w:t>
       </w:r>
+      <w:proofErr w:type="spellStart"/>
       <w:r>
         <w:rPr>
           <w:b/>
         </w:rPr>
         <w:t>DirectoryInfo</w:t>
       </w:r>
+      <w:proofErr w:type="spellEnd"/>
       <w:r>
         <w:t xml:space="preserve">, which </w:t>
       </w:r>
@@ -1755,12 +1845,14 @@
       <w:r>
         <w:t xml:space="preserve"> we work with, don’t worry you’ll get familiar with it in a few lectures. Here is the initialization of the method with the queue. We </w:t>
       </w:r>
+      <w:proofErr w:type="spellStart"/>
       <w:r>
         <w:rPr>
           <w:b/>
         </w:rPr>
         <w:t>enqueue</w:t>
       </w:r>
+      <w:proofErr w:type="spellEnd"/>
       <w:r>
         <w:t xml:space="preserve"> the </w:t>
       </w:r>
@@ -2075,12 +2167,14 @@
       <w:r>
         <w:t xml:space="preserve"> we want to </w:t>
       </w:r>
+      <w:proofErr w:type="spellStart"/>
       <w:r>
         <w:rPr>
           <w:b/>
         </w:rPr>
         <w:t>dequeue</w:t>
       </w:r>
+      <w:proofErr w:type="spellEnd"/>
       <w:r>
         <w:t xml:space="preserve"> a </w:t>
       </w:r>
@@ -2307,7 +2401,15 @@
         <w:t>queue</w:t>
       </w:r>
       <w:r>
-        <w:t>. We can do this with a simple foreach loop:</w:t>
+        <w:t xml:space="preserve">. We can do this with a simple </w:t>
+      </w:r>
+      <w:proofErr w:type="spellStart"/>
+      <w:r>
+        <w:t>foreach</w:t>
+      </w:r>
+      <w:proofErr w:type="spellEnd"/>
+      <w:r>
+        <w:t xml:space="preserve"> loop:</w:t>
       </w:r>
     </w:p>
     <w:p>
@@ -2544,7 +2646,7 @@
               </wp:anchor>
             </w:drawing>
           </mc:Choice>
-          <mc:Fallback>
+          <mc:Fallback xmlns:cx2="http://schemas.microsoft.com/office/drawing/2015/10/21/chartex" xmlns:cx1="http://schemas.microsoft.com/office/drawing/2015/9/8/chartex">
             <w:pict>
               <v:shapetype w14:anchorId="2521DBF1" id="_x0000_t67" coordsize="21600,21600" o:spt="67" adj="16200,5400" path="m0@0l@1@0@1,0@2,0@2@0,21600@0,10800,21600xe">
                 <v:stroke joinstyle="miter"/>
@@ -2745,7 +2847,7 @@
 </file>
 
 <file path=word/endnotes.xml><?xml version="1.0" encoding="utf-8"?>
-<w:endnotes xmlns:wpc="http://schemas.microsoft.com/office/word/2010/wordprocessingCanvas" xmlns:cx="http://schemas.microsoft.com/office/drawing/2014/chartex" xmlns:cx1="http://schemas.microsoft.com/office/drawing/2015/9/8/chartex" xmlns:cx2="http://schemas.microsoft.com/office/drawing/2015/10/21/chartex" xmlns:mc="http://schemas.openxmlformats.org/markup-compatibility/2006" xmlns:o="urn:schemas-microsoft-com:office:office" xmlns:r="http://schemas.openxmlformats.org/officeDocument/2006/relationships" xmlns:m="http://schemas.openxmlformats.org/officeDocument/2006/math" xmlns:v="urn:schemas-microsoft-com:vml" xmlns:wp14="http://schemas.microsoft.com/office/word/2010/wordprocessingDrawing" xmlns:wp="http://schemas.openxmlformats.org/drawingml/2006/wordprocessingDrawing" xmlns:w10="urn:schemas-microsoft-com:office:word" xmlns:w="http://schemas.openxmlformats.org/wordprocessingml/2006/main" xmlns:w14="http://schemas.microsoft.com/office/word/2010/wordml" xmlns:w15="http://schemas.microsoft.com/office/word/2012/wordml" xmlns:w16se="http://schemas.microsoft.com/office/word/2015/wordml/symex" xmlns:wpg="http://schemas.microsoft.com/office/word/2010/wordprocessingGroup" xmlns:wpi="http://schemas.microsoft.com/office/word/2010/wordprocessingInk" xmlns:wne="http://schemas.microsoft.com/office/word/2006/wordml" xmlns:wps="http://schemas.microsoft.com/office/word/2010/wordprocessingShape" mc:Ignorable="w14 w15 w16se wp14">
+<w:endnotes xmlns:wpc="http://schemas.microsoft.com/office/word/2010/wordprocessingCanvas" xmlns:cx="http://schemas.microsoft.com/office/drawing/2014/chartex" xmlns:mc="http://schemas.openxmlformats.org/markup-compatibility/2006" xmlns:o="urn:schemas-microsoft-com:office:office" xmlns:r="http://schemas.openxmlformats.org/officeDocument/2006/relationships" xmlns:m="http://schemas.openxmlformats.org/officeDocument/2006/math" xmlns:v="urn:schemas-microsoft-com:vml" xmlns:wp14="http://schemas.microsoft.com/office/word/2010/wordprocessingDrawing" xmlns:wp="http://schemas.openxmlformats.org/drawingml/2006/wordprocessingDrawing" xmlns:w10="urn:schemas-microsoft-com:office:word" xmlns:w="http://schemas.openxmlformats.org/wordprocessingml/2006/main" xmlns:w14="http://schemas.microsoft.com/office/word/2010/wordml" xmlns:w15="http://schemas.microsoft.com/office/word/2012/wordml" xmlns:w16se="http://schemas.microsoft.com/office/word/2015/wordml/symex" xmlns:wpg="http://schemas.microsoft.com/office/word/2010/wordprocessingGroup" xmlns:wpi="http://schemas.microsoft.com/office/word/2010/wordprocessingInk" xmlns:wne="http://schemas.microsoft.com/office/word/2006/wordml" xmlns:wps="http://schemas.microsoft.com/office/word/2010/wordprocessingShape" mc:Ignorable="w14 w15 w16se wp14">
   <w:endnote w:type="separator" w:id="-1">
     <w:p>
       <w:pPr>
@@ -2770,10 +2872,10 @@
 </file>
 
 <file path=word/footer1.xml><?xml version="1.0" encoding="utf-8"?>
-<w:ftr xmlns:wpc="http://schemas.microsoft.com/office/word/2010/wordprocessingCanvas" xmlns:cx="http://schemas.microsoft.com/office/drawing/2014/chartex" xmlns:cx1="http://schemas.microsoft.com/office/drawing/2015/9/8/chartex" xmlns:cx2="http://schemas.microsoft.com/office/drawing/2015/10/21/chartex" xmlns:mc="http://schemas.openxmlformats.org/markup-compatibility/2006" xmlns:o="urn:schemas-microsoft-com:office:office" xmlns:r="http://schemas.openxmlformats.org/officeDocument/2006/relationships" xmlns:m="http://schemas.openxmlformats.org/officeDocument/2006/math" xmlns:v="urn:schemas-microsoft-com:vml" xmlns:wp14="http://schemas.microsoft.com/office/word/2010/wordprocessingDrawing" xmlns:wp="http://schemas.openxmlformats.org/drawingml/2006/wordprocessingDrawing" xmlns:w10="urn:schemas-microsoft-com:office:word" xmlns:w="http://schemas.openxmlformats.org/wordprocessingml/2006/main" xmlns:w14="http://schemas.microsoft.com/office/word/2010/wordml" xmlns:w15="http://schemas.microsoft.com/office/word/2012/wordml" xmlns:w16se="http://schemas.microsoft.com/office/word/2015/wordml/symex" xmlns:wpg="http://schemas.microsoft.com/office/word/2010/wordprocessingGroup" xmlns:wpi="http://schemas.microsoft.com/office/word/2010/wordprocessingInk" xmlns:wne="http://schemas.microsoft.com/office/word/2006/wordml" xmlns:wps="http://schemas.microsoft.com/office/word/2010/wordprocessingShape" mc:Ignorable="w14 w15 w16se wp14">
+<w:ftr xmlns:wpc="http://schemas.microsoft.com/office/word/2010/wordprocessingCanvas" xmlns:cx="http://schemas.microsoft.com/office/drawing/2014/chartex" xmlns:mc="http://schemas.openxmlformats.org/markup-compatibility/2006" xmlns:o="urn:schemas-microsoft-com:office:office" xmlns:r="http://schemas.openxmlformats.org/officeDocument/2006/relationships" xmlns:m="http://schemas.openxmlformats.org/officeDocument/2006/math" xmlns:v="urn:schemas-microsoft-com:vml" xmlns:wp14="http://schemas.microsoft.com/office/word/2010/wordprocessingDrawing" xmlns:wp="http://schemas.openxmlformats.org/drawingml/2006/wordprocessingDrawing" xmlns:w10="urn:schemas-microsoft-com:office:word" xmlns:w="http://schemas.openxmlformats.org/wordprocessingml/2006/main" xmlns:w14="http://schemas.microsoft.com/office/word/2010/wordml" xmlns:w15="http://schemas.microsoft.com/office/word/2012/wordml" xmlns:w16se="http://schemas.microsoft.com/office/word/2015/wordml/symex" xmlns:wpg="http://schemas.microsoft.com/office/word/2010/wordprocessingGroup" xmlns:wpi="http://schemas.microsoft.com/office/word/2010/wordprocessingInk" xmlns:wne="http://schemas.microsoft.com/office/word/2006/wordml" xmlns:wps="http://schemas.microsoft.com/office/word/2010/wordprocessingShape" mc:Ignorable="w14 w15 w16se wp14">
   <w:p>
     <w:pPr>
-      <w:pStyle w:val="Footer"/>
+      <w:pStyle w:val="a5"/>
     </w:pPr>
     <w:r>
       <w:rPr>
@@ -2900,7 +3002,7 @@
             </wp:anchor>
           </w:drawing>
         </mc:Choice>
-        <mc:Fallback>
+        <mc:Fallback xmlns:cx2="http://schemas.microsoft.com/office/drawing/2015/10/21/chartex" xmlns:cx1="http://schemas.microsoft.com/office/drawing/2015/9/8/chartex">
           <w:pict>
             <v:shapetype w14:anchorId="0BD046BD" id="_x0000_t202" coordsize="21600,21600" o:spt="202" path="m,l,21600r21600,l21600,xe">
               <v:stroke joinstyle="miter"/>
@@ -3037,7 +3139,7 @@
             </wp:anchor>
           </w:drawing>
         </mc:Choice>
-        <mc:Fallback>
+        <mc:Fallback xmlns:cx2="http://schemas.microsoft.com/office/drawing/2015/10/21/chartex" xmlns:cx1="http://schemas.microsoft.com/office/drawing/2015/9/8/chartex">
           <w:pict>
             <v:line w14:anchorId="30530E82" id="Straight Connector 1" o:spid="_x0000_s1026" style="position:absolute;flip:y;z-index:251666432;visibility:visible;mso-wrap-style:square;mso-wrap-distance-left:9pt;mso-wrap-distance-top:0;mso-wrap-distance-right:9pt;mso-wrap-distance-bottom:0;mso-position-horizontal:absolute;mso-position-horizontal-relative:text;mso-position-vertical:absolute;mso-position-vertical-relative:text" from="-.1pt,5.2pt" to="520.7pt,5.2pt" o:gfxdata="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" strokecolor="#f37123" strokeweight="1pt">
               <v:stroke endcap="round"/>
@@ -3143,7 +3245,7 @@
                               <w:sz w:val="18"/>
                               <w:szCs w:val="18"/>
                             </w:rPr>
-                            <w:t>2</w:t>
+                            <w:t>5</w:t>
                           </w:r>
                           <w:r>
                             <w:rPr>
@@ -3262,7 +3364,7 @@
                         <w:sz w:val="18"/>
                         <w:szCs w:val="18"/>
                       </w:rPr>
-                      <w:t>2</w:t>
+                      <w:t>5</w:t>
                     </w:r>
                     <w:r>
                       <w:rPr>
@@ -3402,7 +3504,7 @@
             </wp:anchor>
           </w:drawing>
         </mc:Choice>
-        <mc:Fallback>
+        <mc:Fallback xmlns:cx2="http://schemas.microsoft.com/office/drawing/2015/10/21/chartex" xmlns:cx1="http://schemas.microsoft.com/office/drawing/2015/9/8/chartex">
           <w:pict>
             <v:shape w14:anchorId="2288989E" id="Text Box 2" o:spid="_x0000_s1028" type="#_x0000_t202" style="position:absolute;margin-left:125.15pt;margin-top:26.95pt;width:44.85pt;height:15.75pt;z-index:251664384;visibility:visible;mso-wrap-style:square;mso-wrap-distance-left:9pt;mso-wrap-distance-top:0;mso-wrap-distance-right:9pt;mso-wrap-distance-bottom:0;mso-position-horizontal:absolute;mso-position-horizontal-relative:text;mso-position-vertical:absolute;mso-position-vertical-relative:text;v-text-anchor:middle" o:gfxdata="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" filled="f" stroked="f" strokeweight=".5pt">
               <v:textbox inset=".5mm,0,0,0">
@@ -3490,7 +3592,7 @@
                           <w:hyperlink r:id="rId7" w:history="1">
                             <w:r>
                               <w:rPr>
-                                <w:rStyle w:val="Hyperlink"/>
+                                <w:rStyle w:val="a9"/>
                                 <w:sz w:val="19"/>
                                 <w:szCs w:val="19"/>
                               </w:rPr>
@@ -3522,7 +3624,7 @@
                           <w:hyperlink r:id="rId8" w:history="1">
                             <w:r>
                               <w:rPr>
-                                <w:rStyle w:val="Hyperlink"/>
+                                <w:rStyle w:val="a9"/>
                                 <w:sz w:val="19"/>
                                 <w:szCs w:val="19"/>
                               </w:rPr>
@@ -3608,7 +3710,7 @@
                                 <wp:extent cx="200025" cy="200025"/>
                                 <wp:effectExtent l="0" t="0" r="9525" b="9525"/>
                                 <wp:docPr id="73" name="Picture 73" title="Software University Foundation">
-                                  <a:hlinkClick xmlns:a="http://schemas.openxmlformats.org/drawingml/2006/main" r:id="rId7"/>
+                                  <a:hlinkClick xmlns:a="http://schemas.openxmlformats.org/drawingml/2006/main" r:id="rId1"/>
                                 </wp:docPr>
                                 <wp:cNvGraphicFramePr/>
                                 <a:graphic xmlns:a="http://schemas.openxmlformats.org/drawingml/2006/main">
@@ -3616,7 +3718,7 @@
                                     <pic:pic xmlns:pic="http://schemas.openxmlformats.org/drawingml/2006/picture">
                                       <pic:nvPicPr>
                                         <pic:cNvPr id="94" name="Picture 4" title="Software University Foundation">
-                                          <a:hlinkClick r:id="rId7"/>
+                                          <a:hlinkClick r:id="rId4"/>
                                         </pic:cNvPr>
                                         <pic:cNvPicPr/>
                                       </pic:nvPicPr>
@@ -4061,7 +4163,7 @@
             </wp:anchor>
           </w:drawing>
         </mc:Choice>
-        <mc:Fallback>
+        <mc:Fallback xmlns:cx2="http://schemas.microsoft.com/office/drawing/2015/10/21/chartex" xmlns:cx1="http://schemas.microsoft.com/office/drawing/2015/9/8/chartex">
           <w:pict>
             <v:shape w14:anchorId="400D6225" id="Text Box 17" o:spid="_x0000_s1029" type="#_x0000_t202" style="position:absolute;margin-left:124.4pt;margin-top:6.7pt;width:396.3pt;height:40.45pt;z-index:251663360;visibility:visible;mso-wrap-style:square;mso-wrap-distance-left:9pt;mso-wrap-distance-top:0;mso-wrap-distance-right:9pt;mso-wrap-distance-bottom:0;mso-position-horizontal:absolute;mso-position-horizontal-relative:text;mso-position-vertical:absolute;mso-position-vertical-relative:text;v-text-anchor:top" o:gfxdata="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" filled="f" stroked="f">
               <v:textbox inset=".5mm,1.2mm,.5mm,.5mm">
@@ -4656,7 +4758,7 @@
 </file>
 
 <file path=word/footnotes.xml><?xml version="1.0" encoding="utf-8"?>
-<w:footnotes xmlns:wpc="http://schemas.microsoft.com/office/word/2010/wordprocessingCanvas" xmlns:cx="http://schemas.microsoft.com/office/drawing/2014/chartex" xmlns:cx1="http://schemas.microsoft.com/office/drawing/2015/9/8/chartex" xmlns:cx2="http://schemas.microsoft.com/office/drawing/2015/10/21/chartex" xmlns:mc="http://schemas.openxmlformats.org/markup-compatibility/2006" xmlns:o="urn:schemas-microsoft-com:office:office" xmlns:r="http://schemas.openxmlformats.org/officeDocument/2006/relationships" xmlns:m="http://schemas.openxmlformats.org/officeDocument/2006/math" xmlns:v="urn:schemas-microsoft-com:vml" xmlns:wp14="http://schemas.microsoft.com/office/word/2010/wordprocessingDrawing" xmlns:wp="http://schemas.openxmlformats.org/drawingml/2006/wordprocessingDrawing" xmlns:w10="urn:schemas-microsoft-com:office:word" xmlns:w="http://schemas.openxmlformats.org/wordprocessingml/2006/main" xmlns:w14="http://schemas.microsoft.com/office/word/2010/wordml" xmlns:w15="http://schemas.microsoft.com/office/word/2012/wordml" xmlns:w16se="http://schemas.microsoft.com/office/word/2015/wordml/symex" xmlns:wpg="http://schemas.microsoft.com/office/word/2010/wordprocessingGroup" xmlns:wpi="http://schemas.microsoft.com/office/word/2010/wordprocessingInk" xmlns:wne="http://schemas.microsoft.com/office/word/2006/wordml" xmlns:wps="http://schemas.microsoft.com/office/word/2010/wordprocessingShape" mc:Ignorable="w14 w15 w16se wp14">
+<w:footnotes xmlns:wpc="http://schemas.microsoft.com/office/word/2010/wordprocessingCanvas" xmlns:cx="http://schemas.microsoft.com/office/drawing/2014/chartex" xmlns:mc="http://schemas.openxmlformats.org/markup-compatibility/2006" xmlns:o="urn:schemas-microsoft-com:office:office" xmlns:r="http://schemas.openxmlformats.org/officeDocument/2006/relationships" xmlns:m="http://schemas.openxmlformats.org/officeDocument/2006/math" xmlns:v="urn:schemas-microsoft-com:vml" xmlns:wp14="http://schemas.microsoft.com/office/word/2010/wordprocessingDrawing" xmlns:wp="http://schemas.openxmlformats.org/drawingml/2006/wordprocessingDrawing" xmlns:w10="urn:schemas-microsoft-com:office:word" xmlns:w="http://schemas.openxmlformats.org/wordprocessingml/2006/main" xmlns:w14="http://schemas.microsoft.com/office/word/2010/wordml" xmlns:w15="http://schemas.microsoft.com/office/word/2012/wordml" xmlns:w16se="http://schemas.microsoft.com/office/word/2015/wordml/symex" xmlns:wpg="http://schemas.microsoft.com/office/word/2010/wordprocessingGroup" xmlns:wpi="http://schemas.microsoft.com/office/word/2010/wordprocessingInk" xmlns:wne="http://schemas.microsoft.com/office/word/2006/wordml" xmlns:wps="http://schemas.microsoft.com/office/word/2010/wordprocessingShape" mc:Ignorable="w14 w15 w16se wp14">
   <w:footnote w:type="separator" w:id="-1">
     <w:p>
       <w:pPr>
@@ -4681,10 +4783,10 @@
 </file>
 
 <file path=word/header1.xml><?xml version="1.0" encoding="utf-8"?>
-<w:hdr xmlns:wpc="http://schemas.microsoft.com/office/word/2010/wordprocessingCanvas" xmlns:cx="http://schemas.microsoft.com/office/drawing/2014/chartex" xmlns:cx1="http://schemas.microsoft.com/office/drawing/2015/9/8/chartex" xmlns:cx2="http://schemas.microsoft.com/office/drawing/2015/10/21/chartex" xmlns:mc="http://schemas.openxmlformats.org/markup-compatibility/2006" xmlns:o="urn:schemas-microsoft-com:office:office" xmlns:r="http://schemas.openxmlformats.org/officeDocument/2006/relationships" xmlns:m="http://schemas.openxmlformats.org/officeDocument/2006/math" xmlns:v="urn:schemas-microsoft-com:vml" xmlns:wp14="http://schemas.microsoft.com/office/word/2010/wordprocessingDrawing" xmlns:wp="http://schemas.openxmlformats.org/drawingml/2006/wordprocessingDrawing" xmlns:w10="urn:schemas-microsoft-com:office:word" xmlns:w="http://schemas.openxmlformats.org/wordprocessingml/2006/main" xmlns:w14="http://schemas.microsoft.com/office/word/2010/wordml" xmlns:w15="http://schemas.microsoft.com/office/word/2012/wordml" xmlns:w16se="http://schemas.microsoft.com/office/word/2015/wordml/symex" xmlns:wpg="http://schemas.microsoft.com/office/word/2010/wordprocessingGroup" xmlns:wpi="http://schemas.microsoft.com/office/word/2010/wordprocessingInk" xmlns:wne="http://schemas.microsoft.com/office/word/2006/wordml" xmlns:wps="http://schemas.microsoft.com/office/word/2010/wordprocessingShape" mc:Ignorable="w14 w15 w16se wp14">
+<w:hdr xmlns:wpc="http://schemas.microsoft.com/office/word/2010/wordprocessingCanvas" xmlns:cx="http://schemas.microsoft.com/office/drawing/2014/chartex" xmlns:mc="http://schemas.openxmlformats.org/markup-compatibility/2006" xmlns:o="urn:schemas-microsoft-com:office:office" xmlns:r="http://schemas.openxmlformats.org/officeDocument/2006/relationships" xmlns:m="http://schemas.openxmlformats.org/officeDocument/2006/math" xmlns:v="urn:schemas-microsoft-com:vml" xmlns:wp14="http://schemas.microsoft.com/office/word/2010/wordprocessingDrawing" xmlns:wp="http://schemas.openxmlformats.org/drawingml/2006/wordprocessingDrawing" xmlns:w10="urn:schemas-microsoft-com:office:word" xmlns:w="http://schemas.openxmlformats.org/wordprocessingml/2006/main" xmlns:w14="http://schemas.microsoft.com/office/word/2010/wordml" xmlns:w15="http://schemas.microsoft.com/office/word/2012/wordml" xmlns:w16se="http://schemas.microsoft.com/office/word/2015/wordml/symex" xmlns:wpg="http://schemas.microsoft.com/office/word/2010/wordprocessingGroup" xmlns:wpi="http://schemas.microsoft.com/office/word/2010/wordprocessingInk" xmlns:wne="http://schemas.microsoft.com/office/word/2006/wordml" xmlns:wps="http://schemas.microsoft.com/office/word/2010/wordprocessingShape" mc:Ignorable="w14 w15 w16se wp14">
   <w:p>
     <w:pPr>
-      <w:pStyle w:val="Header"/>
+      <w:pStyle w:val="a3"/>
       <w:ind w:hanging="1134"/>
     </w:pPr>
   </w:p>
@@ -4692,7 +4794,7 @@
 </file>
 
 <file path=word/numbering.xml><?xml version="1.0" encoding="utf-8"?>
-<w:numbering xmlns:wpc="http://schemas.microsoft.com/office/word/2010/wordprocessingCanvas" xmlns:cx="http://schemas.microsoft.com/office/drawing/2014/chartex" xmlns:cx1="http://schemas.microsoft.com/office/drawing/2015/9/8/chartex" xmlns:cx2="http://schemas.microsoft.com/office/drawing/2015/10/21/chartex" xmlns:mc="http://schemas.openxmlformats.org/markup-compatibility/2006" xmlns:o="urn:schemas-microsoft-com:office:office" xmlns:r="http://schemas.openxmlformats.org/officeDocument/2006/relationships" xmlns:m="http://schemas.openxmlformats.org/officeDocument/2006/math" xmlns:v="urn:schemas-microsoft-com:vml" xmlns:wp14="http://schemas.microsoft.com/office/word/2010/wordprocessingDrawing" xmlns:wp="http://schemas.openxmlformats.org/drawingml/2006/wordprocessingDrawing" xmlns:w10="urn:schemas-microsoft-com:office:word" xmlns:w="http://schemas.openxmlformats.org/wordprocessingml/2006/main" xmlns:w14="http://schemas.microsoft.com/office/word/2010/wordml" xmlns:w15="http://schemas.microsoft.com/office/word/2012/wordml" xmlns:w16se="http://schemas.microsoft.com/office/word/2015/wordml/symex" xmlns:wpg="http://schemas.microsoft.com/office/word/2010/wordprocessingGroup" xmlns:wpi="http://schemas.microsoft.com/office/word/2010/wordprocessingInk" xmlns:wne="http://schemas.microsoft.com/office/word/2006/wordml" xmlns:wps="http://schemas.microsoft.com/office/word/2010/wordprocessingShape" mc:Ignorable="w14 w15 w16se wp14">
+<w:numbering xmlns:wpc="http://schemas.microsoft.com/office/word/2010/wordprocessingCanvas" xmlns:cx="http://schemas.microsoft.com/office/drawing/2014/chartex" xmlns:mc="http://schemas.openxmlformats.org/markup-compatibility/2006" xmlns:o="urn:schemas-microsoft-com:office:office" xmlns:r="http://schemas.openxmlformats.org/officeDocument/2006/relationships" xmlns:m="http://schemas.openxmlformats.org/officeDocument/2006/math" xmlns:v="urn:schemas-microsoft-com:vml" xmlns:wp14="http://schemas.microsoft.com/office/word/2010/wordprocessingDrawing" xmlns:wp="http://schemas.openxmlformats.org/drawingml/2006/wordprocessingDrawing" xmlns:w10="urn:schemas-microsoft-com:office:word" xmlns:w="http://schemas.openxmlformats.org/wordprocessingml/2006/main" xmlns:w14="http://schemas.microsoft.com/office/word/2010/wordml" xmlns:w15="http://schemas.microsoft.com/office/word/2012/wordml" xmlns:w16se="http://schemas.microsoft.com/office/word/2015/wordml/symex" xmlns:wpg="http://schemas.microsoft.com/office/word/2010/wordprocessingGroup" xmlns:wpi="http://schemas.microsoft.com/office/word/2010/wordprocessingInk" xmlns:wne="http://schemas.microsoft.com/office/word/2006/wordml" xmlns:wps="http://schemas.microsoft.com/office/word/2010/wordprocessingShape" mc:Ignorable="w14 w15 w16se wp14">
   <w:abstractNum w:abstractNumId="0" w15:restartNumberingAfterBreak="0">
     <w:nsid w:val="04E60920"/>
     <w:multiLevelType w:val="hybridMultilevel"/>
@@ -5039,7 +5141,7 @@
     <w:lvl w:ilvl="0" w:tplc="A0E28166">
       <w:start w:val="1"/>
       <w:numFmt w:val="decimal"/>
-      <w:pStyle w:val="Heading2"/>
+      <w:pStyle w:val="2"/>
       <w:lvlText w:val="%1."/>
       <w:lvlJc w:val="left"/>
       <w:pPr>
@@ -6953,7 +7055,7 @@
       </w:pPr>
     </w:pPrDefault>
   </w:docDefaults>
-  <w:latentStyles w:defLockedState="0" w:defUIPriority="99" w:defSemiHidden="0" w:defUnhideWhenUsed="0" w:defQFormat="0" w:count="372">
+  <w:latentStyles w:defLockedState="0" w:defUIPriority="99" w:defSemiHidden="0" w:defUnhideWhenUsed="0" w:defQFormat="0" w:count="371">
     <w:lsdException w:name="Normal" w:uiPriority="0" w:qFormat="1"/>
     <w:lsdException w:name="heading 1" w:uiPriority="9" w:qFormat="1"/>
     <w:lsdException w:name="heading 2" w:semiHidden="1" w:uiPriority="9" w:unhideWhenUsed="1" w:qFormat="1"/>
@@ -7059,6 +7161,7 @@
     <w:lsdException w:name="HTML Sample" w:semiHidden="1" w:unhideWhenUsed="1"/>
     <w:lsdException w:name="HTML Typewriter" w:semiHidden="1" w:unhideWhenUsed="1"/>
     <w:lsdException w:name="HTML Variable" w:semiHidden="1" w:unhideWhenUsed="1"/>
+    <w:lsdException w:name="Normal Table" w:semiHidden="1" w:unhideWhenUsed="1"/>
     <w:lsdException w:name="annotation subject" w:semiHidden="1" w:unhideWhenUsed="1"/>
     <w:lsdException w:name="No List" w:semiHidden="1" w:unhideWhenUsed="1"/>
     <w:lsdException w:name="Outline List 1" w:semiHidden="1" w:unhideWhenUsed="1"/>
@@ -7105,8 +7208,10 @@
     <w:lsdException w:name="Table Subtle 2" w:semiHidden="1" w:unhideWhenUsed="1"/>
     <w:lsdException w:name="Table Web 1" w:semiHidden="1" w:unhideWhenUsed="1"/>
     <w:lsdException w:name="Table Web 2" w:semiHidden="1" w:unhideWhenUsed="1"/>
+    <w:lsdException w:name="Table Web 3" w:semiHidden="1" w:unhideWhenUsed="1"/>
     <w:lsdException w:name="Balloon Text" w:semiHidden="1" w:unhideWhenUsed="1"/>
     <w:lsdException w:name="Table Grid" w:uiPriority="59"/>
+    <w:lsdException w:name="Table Theme" w:semiHidden="1" w:unhideWhenUsed="1"/>
     <w:lsdException w:name="Placeholder Text" w:semiHidden="1"/>
     <w:lsdException w:name="No Spacing" w:uiPriority="1"/>
     <w:lsdException w:name="Light Shading" w:uiPriority="60"/>
@@ -7322,9 +7427,8 @@
     <w:lsdException w:name="List Table 5 Dark Accent 6" w:uiPriority="50"/>
     <w:lsdException w:name="List Table 6 Colorful Accent 6" w:uiPriority="51"/>
     <w:lsdException w:name="List Table 7 Colorful Accent 6" w:uiPriority="52"/>
-    <w:lsdException w:name="Mention" w:semiHidden="1" w:unhideWhenUsed="1"/>
   </w:latentStyles>
-  <w:style w:type="paragraph" w:default="1" w:styleId="Normal">
+  <w:style w:type="paragraph" w:default="1" w:styleId="a">
     <w:name w:val="Normal"/>
     <w:qFormat/>
     <w:rsid w:val="008063E1"/>
@@ -7332,11 +7436,11 @@
       <w:spacing w:before="80" w:after="120"/>
     </w:pPr>
   </w:style>
-  <w:style w:type="paragraph" w:styleId="Heading1">
+  <w:style w:type="paragraph" w:styleId="1">
     <w:name w:val="heading 1"/>
-    <w:basedOn w:val="Normal"/>
-    <w:next w:val="Normal"/>
-    <w:link w:val="Heading1Char"/>
+    <w:basedOn w:val="a"/>
+    <w:next w:val="a"/>
+    <w:link w:val="10"/>
     <w:uiPriority w:val="9"/>
     <w:qFormat/>
     <w:rsid w:val="009254B7"/>
@@ -7354,11 +7458,11 @@
       <w:szCs w:val="32"/>
     </w:rPr>
   </w:style>
-  <w:style w:type="paragraph" w:styleId="Heading2">
+  <w:style w:type="paragraph" w:styleId="2">
     <w:name w:val="heading 2"/>
-    <w:basedOn w:val="Normal"/>
-    <w:next w:val="Normal"/>
-    <w:link w:val="Heading2Char"/>
+    <w:basedOn w:val="a"/>
+    <w:next w:val="a"/>
+    <w:link w:val="20"/>
     <w:uiPriority w:val="9"/>
     <w:qFormat/>
     <w:rsid w:val="006E55B4"/>
@@ -7380,11 +7484,11 @@
       <w:szCs w:val="36"/>
     </w:rPr>
   </w:style>
-  <w:style w:type="paragraph" w:styleId="Heading3">
+  <w:style w:type="paragraph" w:styleId="3">
     <w:name w:val="heading 3"/>
-    <w:basedOn w:val="Normal"/>
-    <w:next w:val="Normal"/>
-    <w:link w:val="Heading3Char"/>
+    <w:basedOn w:val="a"/>
+    <w:next w:val="a"/>
+    <w:link w:val="30"/>
     <w:uiPriority w:val="9"/>
     <w:unhideWhenUsed/>
     <w:qFormat/>
@@ -7403,11 +7507,11 @@
       <w:szCs w:val="32"/>
     </w:rPr>
   </w:style>
-  <w:style w:type="paragraph" w:styleId="Heading4">
+  <w:style w:type="paragraph" w:styleId="4">
     <w:name w:val="heading 4"/>
-    <w:basedOn w:val="Normal"/>
-    <w:next w:val="Normal"/>
-    <w:link w:val="Heading4Char"/>
+    <w:basedOn w:val="a"/>
+    <w:next w:val="a"/>
+    <w:link w:val="40"/>
     <w:uiPriority w:val="9"/>
     <w:unhideWhenUsed/>
     <w:qFormat/>
@@ -7426,11 +7530,11 @@
       <w:sz w:val="28"/>
     </w:rPr>
   </w:style>
-  <w:style w:type="paragraph" w:styleId="Heading5">
+  <w:style w:type="paragraph" w:styleId="5">
     <w:name w:val="heading 5"/>
-    <w:basedOn w:val="Normal"/>
-    <w:next w:val="Normal"/>
-    <w:link w:val="Heading5Char"/>
+    <w:basedOn w:val="a"/>
+    <w:next w:val="a"/>
+    <w:link w:val="50"/>
     <w:uiPriority w:val="9"/>
     <w:semiHidden/>
     <w:unhideWhenUsed/>
@@ -7448,13 +7552,13 @@
       <w:color w:val="B2500E"/>
     </w:rPr>
   </w:style>
-  <w:style w:type="character" w:default="1" w:styleId="DefaultParagraphFont">
+  <w:style w:type="character" w:default="1" w:styleId="a0">
     <w:name w:val="Default Paragraph Font"/>
     <w:uiPriority w:val="1"/>
     <w:semiHidden/>
     <w:unhideWhenUsed/>
   </w:style>
-  <w:style w:type="table" w:default="1" w:styleId="TableNormal">
+  <w:style w:type="table" w:default="1" w:styleId="a1">
     <w:name w:val="Normal Table"/>
     <w:uiPriority w:val="99"/>
     <w:semiHidden/>
@@ -7469,16 +7573,16 @@
       </w:tblCellMar>
     </w:tblPr>
   </w:style>
-  <w:style w:type="numbering" w:default="1" w:styleId="NoList">
+  <w:style w:type="numbering" w:default="1" w:styleId="a2">
     <w:name w:val="No List"/>
     <w:uiPriority w:val="99"/>
     <w:semiHidden/>
     <w:unhideWhenUsed/>
   </w:style>
-  <w:style w:type="paragraph" w:styleId="Header">
+  <w:style w:type="paragraph" w:styleId="a3">
     <w:name w:val="header"/>
-    <w:basedOn w:val="Normal"/>
-    <w:link w:val="HeaderChar"/>
+    <w:basedOn w:val="a"/>
+    <w:link w:val="a4"/>
     <w:uiPriority w:val="99"/>
     <w:unhideWhenUsed/>
     <w:rsid w:val="008068A2"/>
@@ -7490,17 +7594,17 @@
       <w:spacing w:after="0" w:line="240" w:lineRule="auto"/>
     </w:pPr>
   </w:style>
-  <w:style w:type="character" w:customStyle="1" w:styleId="HeaderChar">
-    <w:name w:val="Header Char"/>
-    <w:basedOn w:val="DefaultParagraphFont"/>
-    <w:link w:val="Header"/>
+  <w:style w:type="character" w:customStyle="1" w:styleId="a4">
+    <w:name w:val="Горен колонтитул Знак"/>
+    <w:basedOn w:val="a0"/>
+    <w:link w:val="a3"/>
     <w:uiPriority w:val="99"/>
     <w:rsid w:val="008068A2"/>
   </w:style>
-  <w:style w:type="paragraph" w:styleId="Footer">
+  <w:style w:type="paragraph" w:styleId="a5">
     <w:name w:val="footer"/>
-    <w:basedOn w:val="Normal"/>
-    <w:link w:val="FooterChar"/>
+    <w:basedOn w:val="a"/>
+    <w:link w:val="a6"/>
     <w:uiPriority w:val="99"/>
     <w:unhideWhenUsed/>
     <w:rsid w:val="008068A2"/>
@@ -7512,17 +7616,17 @@
       <w:spacing w:after="0" w:line="240" w:lineRule="auto"/>
     </w:pPr>
   </w:style>
-  <w:style w:type="character" w:customStyle="1" w:styleId="FooterChar">
-    <w:name w:val="Footer Char"/>
-    <w:basedOn w:val="DefaultParagraphFont"/>
-    <w:link w:val="Footer"/>
+  <w:style w:type="character" w:customStyle="1" w:styleId="a6">
+    <w:name w:val="Долен колонтитул Знак"/>
+    <w:basedOn w:val="a0"/>
+    <w:link w:val="a5"/>
     <w:uiPriority w:val="99"/>
     <w:rsid w:val="008068A2"/>
   </w:style>
-  <w:style w:type="paragraph" w:styleId="BalloonText">
+  <w:style w:type="paragraph" w:styleId="a7">
     <w:name w:val="Balloon Text"/>
-    <w:basedOn w:val="Normal"/>
-    <w:link w:val="BalloonTextChar"/>
+    <w:basedOn w:val="a"/>
+    <w:link w:val="a8"/>
     <w:uiPriority w:val="99"/>
     <w:semiHidden/>
     <w:unhideWhenUsed/>
@@ -7536,10 +7640,10 @@
       <w:szCs w:val="16"/>
     </w:rPr>
   </w:style>
-  <w:style w:type="character" w:customStyle="1" w:styleId="BalloonTextChar">
-    <w:name w:val="Balloon Text Char"/>
-    <w:basedOn w:val="DefaultParagraphFont"/>
-    <w:link w:val="BalloonText"/>
+  <w:style w:type="character" w:customStyle="1" w:styleId="a8">
+    <w:name w:val="Изнесен текст Знак"/>
+    <w:basedOn w:val="a0"/>
+    <w:link w:val="a7"/>
     <w:uiPriority w:val="99"/>
     <w:semiHidden/>
     <w:rsid w:val="00564D7B"/>
@@ -7549,9 +7653,9 @@
       <w:szCs w:val="16"/>
     </w:rPr>
   </w:style>
-  <w:style w:type="character" w:styleId="Hyperlink">
+  <w:style w:type="character" w:styleId="a9">
     <w:name w:val="Hyperlink"/>
-    <w:basedOn w:val="DefaultParagraphFont"/>
+    <w:basedOn w:val="a0"/>
     <w:uiPriority w:val="99"/>
     <w:unhideWhenUsed/>
     <w:rsid w:val="0079324A"/>
@@ -7560,10 +7664,10 @@
       <w:u w:val="single"/>
     </w:rPr>
   </w:style>
-  <w:style w:type="character" w:customStyle="1" w:styleId="Heading1Char">
-    <w:name w:val="Heading 1 Char"/>
-    <w:basedOn w:val="DefaultParagraphFont"/>
-    <w:link w:val="Heading1"/>
+  <w:style w:type="character" w:customStyle="1" w:styleId="10">
+    <w:name w:val="Заглавие 1 Знак"/>
+    <w:basedOn w:val="a0"/>
+    <w:link w:val="1"/>
     <w:uiPriority w:val="9"/>
     <w:rsid w:val="009254B7"/>
     <w:rPr>
@@ -7574,10 +7678,10 @@
       <w:szCs w:val="32"/>
     </w:rPr>
   </w:style>
-  <w:style w:type="character" w:customStyle="1" w:styleId="Heading2Char">
-    <w:name w:val="Heading 2 Char"/>
-    <w:basedOn w:val="DefaultParagraphFont"/>
-    <w:link w:val="Heading2"/>
+  <w:style w:type="character" w:customStyle="1" w:styleId="20">
+    <w:name w:val="Заглавие 2 Знак"/>
+    <w:basedOn w:val="a0"/>
+    <w:link w:val="2"/>
     <w:uiPriority w:val="9"/>
     <w:rsid w:val="006E55B4"/>
     <w:rPr>
@@ -7589,9 +7693,9 @@
       <w:szCs w:val="36"/>
     </w:rPr>
   </w:style>
-  <w:style w:type="paragraph" w:styleId="NormalWeb">
+  <w:style w:type="paragraph" w:styleId="aa">
     <w:name w:val="Normal (Web)"/>
-    <w:basedOn w:val="Normal"/>
+    <w:basedOn w:val="a"/>
     <w:uiPriority w:val="99"/>
     <w:semiHidden/>
     <w:unhideWhenUsed/>
@@ -7605,9 +7709,9 @@
       <w:szCs w:val="24"/>
     </w:rPr>
   </w:style>
-  <w:style w:type="character" w:styleId="Strong">
+  <w:style w:type="character" w:styleId="ab">
     <w:name w:val="Strong"/>
-    <w:basedOn w:val="DefaultParagraphFont"/>
+    <w:basedOn w:val="a0"/>
     <w:uiPriority w:val="22"/>
     <w:qFormat/>
     <w:rsid w:val="00524789"/>
@@ -7616,10 +7720,10 @@
       <w:bCs/>
     </w:rPr>
   </w:style>
-  <w:style w:type="character" w:customStyle="1" w:styleId="Heading3Char">
-    <w:name w:val="Heading 3 Char"/>
-    <w:basedOn w:val="DefaultParagraphFont"/>
-    <w:link w:val="Heading3"/>
+  <w:style w:type="character" w:customStyle="1" w:styleId="30">
+    <w:name w:val="Заглавие 3 Знак"/>
+    <w:basedOn w:val="a0"/>
+    <w:link w:val="3"/>
     <w:uiPriority w:val="9"/>
     <w:rsid w:val="008C5930"/>
     <w:rPr>
@@ -7630,10 +7734,10 @@
       <w:szCs w:val="32"/>
     </w:rPr>
   </w:style>
-  <w:style w:type="character" w:customStyle="1" w:styleId="Heading4Char">
-    <w:name w:val="Heading 4 Char"/>
-    <w:basedOn w:val="DefaultParagraphFont"/>
-    <w:link w:val="Heading4"/>
+  <w:style w:type="character" w:customStyle="1" w:styleId="40">
+    <w:name w:val="Заглавие 4 Знак"/>
+    <w:basedOn w:val="a0"/>
+    <w:link w:val="4"/>
     <w:uiPriority w:val="9"/>
     <w:rsid w:val="008C5930"/>
     <w:rPr>
@@ -7644,9 +7748,9 @@
       <w:sz w:val="28"/>
     </w:rPr>
   </w:style>
-  <w:style w:type="paragraph" w:styleId="ListParagraph">
+  <w:style w:type="paragraph" w:styleId="ac">
     <w:name w:val="List Paragraph"/>
-    <w:basedOn w:val="Normal"/>
+    <w:basedOn w:val="a"/>
     <w:uiPriority w:val="34"/>
     <w:qFormat/>
     <w:rsid w:val="008617B5"/>
@@ -7655,9 +7759,9 @@
       <w:contextualSpacing/>
     </w:pPr>
   </w:style>
-  <w:style w:type="character" w:styleId="FollowedHyperlink">
+  <w:style w:type="character" w:styleId="ad">
     <w:name w:val="FollowedHyperlink"/>
-    <w:basedOn w:val="DefaultParagraphFont"/>
+    <w:basedOn w:val="a0"/>
     <w:uiPriority w:val="99"/>
     <w:semiHidden/>
     <w:unhideWhenUsed/>
@@ -7667,10 +7771,10 @@
       <w:u w:val="single"/>
     </w:rPr>
   </w:style>
-  <w:style w:type="character" w:customStyle="1" w:styleId="Heading5Char">
-    <w:name w:val="Heading 5 Char"/>
-    <w:basedOn w:val="DefaultParagraphFont"/>
-    <w:link w:val="Heading5"/>
+  <w:style w:type="character" w:customStyle="1" w:styleId="50">
+    <w:name w:val="Заглавие 5 Знак"/>
+    <w:basedOn w:val="a0"/>
+    <w:link w:val="5"/>
     <w:uiPriority w:val="9"/>
     <w:semiHidden/>
     <w:rsid w:val="008C5930"/>
@@ -7682,7 +7786,7 @@
   </w:style>
   <w:style w:type="paragraph" w:customStyle="1" w:styleId="Code">
     <w:name w:val="Code"/>
-    <w:basedOn w:val="Normal"/>
+    <w:basedOn w:val="a"/>
     <w:link w:val="CodeChar"/>
     <w:qFormat/>
     <w:rsid w:val="008063E1"/>
@@ -7694,7 +7798,7 @@
   </w:style>
   <w:style w:type="character" w:customStyle="1" w:styleId="CodeChar">
     <w:name w:val="Code Char"/>
-    <w:basedOn w:val="DefaultParagraphFont"/>
+    <w:basedOn w:val="a0"/>
     <w:link w:val="Code"/>
     <w:rsid w:val="008063E1"/>
     <w:rPr>
@@ -7703,9 +7807,9 @@
       <w:noProof/>
     </w:rPr>
   </w:style>
-  <w:style w:type="table" w:styleId="TableGrid">
+  <w:style w:type="table" w:styleId="ae">
     <w:name w:val="Table Grid"/>
-    <w:basedOn w:val="TableNormal"/>
+    <w:basedOn w:val="a1"/>
     <w:uiPriority w:val="59"/>
     <w:rsid w:val="00763912"/>
     <w:pPr>
@@ -7725,12 +7829,12 @@
   </w:style>
   <w:style w:type="character" w:customStyle="1" w:styleId="tgc">
     <w:name w:val="_tgc"/>
-    <w:basedOn w:val="DefaultParagraphFont"/>
+    <w:basedOn w:val="a0"/>
     <w:rsid w:val="00D8395C"/>
   </w:style>
   <w:style w:type="character" w:customStyle="1" w:styleId="InternetLink">
     <w:name w:val="Internet Link"/>
-    <w:basedOn w:val="DefaultParagraphFont"/>
+    <w:basedOn w:val="a0"/>
     <w:uiPriority w:val="99"/>
     <w:unhideWhenUsed/>
     <w:rsid w:val="00B15ED8"/>
@@ -7741,7 +7845,7 @@
   </w:style>
   <w:style w:type="paragraph" w:customStyle="1" w:styleId="Index">
     <w:name w:val="Index"/>
-    <w:basedOn w:val="Normal"/>
+    <w:basedOn w:val="a"/>
     <w:qFormat/>
     <w:rsid w:val="00B15ED8"/>
     <w:pPr>
@@ -8045,7 +8149,7 @@
 </file>
 
 <file path=customXml/itemProps1.xml><?xml version="1.0" encoding="utf-8"?>
-<ds:datastoreItem xmlns:ds="http://schemas.openxmlformats.org/officeDocument/2006/customXml" ds:itemID="{B38E1F58-59FF-45C2-8F9C-3DD9019269CA}">
+<ds:datastoreItem xmlns:ds="http://schemas.openxmlformats.org/officeDocument/2006/customXml" ds:itemID="{79260D39-17E0-4BA8-BD7A-D28827B49F0E}">
   <ds:schemaRefs>
     <ds:schemaRef ds:uri="http://schemas.openxmlformats.org/officeDocument/2006/bibliography"/>
   </ds:schemaRefs>

</xml_diff>